<commit_message>
Data - 9/20/2025 fix
</commit_message>
<xml_diff>
--- a/Data/transfer.docx
+++ b/Data/transfer.docx
@@ -10,10 +10,7 @@
         <w:t>9/</w:t>
       </w:r>
       <w:r>
-        <w:t>1</w:t>
-      </w:r>
-      <w:r>
-        <w:t>9</w:t>
+        <w:t>20</w:t>
       </w:r>
       <w:r>
         <w:t>/2025</w:t>

</xml_diff>

<commit_message>
Data - 9/25/2025 fix 2
</commit_message>
<xml_diff>
--- a/Data/transfer.docx
+++ b/Data/transfer.docx
@@ -10,7 +10,10 @@
         <w:t>9/</w:t>
       </w:r>
       <w:r>
-        <w:t>20</w:t>
+        <w:t>2</w:t>
+      </w:r>
+      <w:r>
+        <w:t>5</w:t>
       </w:r>
       <w:r>
         <w:t>/2025</w:t>

</xml_diff>